<commit_message>
Hay que empezar a trabajar con Web Extractor
</commit_message>
<xml_diff>
--- a/FootPrinting.docx
+++ b/FootPrinting.docx
@@ -281,49 +281,41 @@
           <w:b w:val="false"/>
           <w:bCs w:val="false"/>
         </w:rPr>
-        <w:t xml:space="preserve">6. La página de </w:t>
-      </w:r>
-      <w:r>
-        <w:rPr>
-          <w:b w:val="false"/>
-          <w:bCs w:val="false"/>
-        </w:rPr>
-        <w:t>whitepages</w:t>
-      </w:r>
-      <w:r>
-        <w:rPr>
-          <w:b w:val="false"/>
-          <w:bCs w:val="false"/>
-        </w:rPr>
-        <w:t xml:space="preserve"> aparecerá, como se muestra en la captura.</w:t>
-      </w:r>
-    </w:p>
-    <w:p>
-      <w:pPr>
-        <w:pStyle w:val="Normal"/>
-        <w:jc w:val="both"/>
-        <w:rPr>
-          <w:b w:val="false"/>
-          <w:b w:val="false"/>
-          <w:bCs w:val="false"/>
-        </w:rPr>
-      </w:pPr>
-      <w:r>
-        <w:rPr/>
-      </w:r>
-    </w:p>
-    <w:p>
-      <w:pPr>
-        <w:pStyle w:val="Normal"/>
-        <w:jc w:val="both"/>
-        <w:rPr>
-          <w:b w:val="false"/>
-          <w:b w:val="false"/>
-          <w:bCs w:val="false"/>
-        </w:rPr>
-      </w:pPr>
-      <w:r>
-        <w:rPr/>
+        <w:t>6. La página de whitepages aparecerá, como se muestra en la captura.</w:t>
+      </w:r>
+    </w:p>
+    <w:p>
+      <w:pPr>
+        <w:pStyle w:val="Normal"/>
+        <w:jc w:val="both"/>
+        <w:rPr>
+          <w:b w:val="false"/>
+          <w:b w:val="false"/>
+          <w:bCs w:val="false"/>
+        </w:rPr>
+      </w:pPr>
+      <w:r>
+        <w:rPr>
+          <w:b w:val="false"/>
+          <w:bCs w:val="false"/>
+        </w:rPr>
+      </w:r>
+    </w:p>
+    <w:p>
+      <w:pPr>
+        <w:pStyle w:val="Normal"/>
+        <w:jc w:val="both"/>
+        <w:rPr>
+          <w:b w:val="false"/>
+          <w:b w:val="false"/>
+          <w:bCs w:val="false"/>
+        </w:rPr>
+      </w:pPr>
+      <w:r>
+        <w:rPr>
+          <w:b w:val="false"/>
+          <w:bCs w:val="false"/>
+        </w:rPr>
         <w:drawing>
           <wp:anchor behindDoc="0" distT="0" distB="0" distL="0" distR="0" simplePos="0" locked="0" layoutInCell="1" allowOverlap="1" relativeHeight="2">
             <wp:simplePos x="0" y="0"/>
@@ -413,7 +405,10 @@
         </w:rPr>
       </w:pPr>
       <w:r>
-        <w:rPr/>
+        <w:rPr>
+          <w:b w:val="false"/>
+          <w:bCs w:val="false"/>
+        </w:rPr>
         <w:drawing>
           <wp:anchor behindDoc="0" distT="0" distB="0" distL="0" distR="0" simplePos="0" locked="0" layoutInCell="1" allowOverlap="1" relativeHeight="3">
             <wp:simplePos x="0" y="0"/>
@@ -503,7 +498,10 @@
         </w:rPr>
       </w:pPr>
       <w:r>
-        <w:rPr/>
+        <w:rPr>
+          <w:b w:val="false"/>
+          <w:bCs w:val="false"/>
+        </w:rPr>
         <w:drawing>
           <wp:anchor behindDoc="0" distT="0" distB="0" distL="0" distR="0" simplePos="0" locked="0" layoutInCell="1" allowOverlap="1" relativeHeight="4">
             <wp:simplePos x="0" y="0"/>
@@ -752,7 +750,10 @@
         </w:rPr>
       </w:pPr>
       <w:r>
-        <w:rPr/>
+        <w:rPr>
+          <w:b w:val="false"/>
+          <w:bCs w:val="false"/>
+        </w:rPr>
         <w:drawing>
           <wp:anchor behindDoc="0" distT="0" distB="0" distL="0" distR="0" simplePos="0" locked="0" layoutInCell="1" allowOverlap="1" relativeHeight="7">
             <wp:simplePos x="0" y="0"/>
@@ -1256,63 +1257,52 @@
         </w:rPr>
       </w:pPr>
       <w:r>
-        <w:rPr>
-          <w:b w:val="false"/>
-          <w:bCs w:val="false"/>
-        </w:rPr>
-      </w:r>
-    </w:p>
-    <w:p>
-      <w:pPr>
-        <w:pStyle w:val="Normal"/>
-        <w:jc w:val="both"/>
-        <w:rPr>
-          <w:b w:val="false"/>
-          <w:b w:val="false"/>
-          <w:bCs w:val="false"/>
-        </w:rPr>
-      </w:pPr>
-      <w:r>
-        <w:rPr>
-          <w:b w:val="false"/>
-          <w:bCs w:val="false"/>
-        </w:rPr>
-        <w:t>5. Al completarse la instalación, una extensión pop-up te dirá que firebug ha sido instalado correctamente.</w:t>
-      </w:r>
-    </w:p>
-    <w:p>
-      <w:pPr>
-        <w:pStyle w:val="Normal"/>
-        <w:jc w:val="both"/>
-        <w:rPr>
-          <w:b w:val="false"/>
-          <w:b w:val="false"/>
-          <w:bCs w:val="false"/>
-        </w:rPr>
-      </w:pPr>
-      <w:r>
-        <w:rPr>
-          <w:b w:val="false"/>
-          <w:bCs w:val="false"/>
-        </w:rPr>
-      </w:r>
-    </w:p>
-    <w:p>
-      <w:pPr>
-        <w:pStyle w:val="Normal"/>
-        <w:jc w:val="both"/>
-        <w:rPr>
-          <w:b w:val="false"/>
-          <w:b w:val="false"/>
-          <w:bCs w:val="false"/>
-        </w:rPr>
-      </w:pPr>
-      <w:r>
-        <w:rPr>
-          <w:b w:val="false"/>
-          <w:bCs w:val="false"/>
-        </w:rPr>
-        <w:t>6. El firebug add-on aparece en la arte superior derecha del toolbar de navegación, como se muestra en la siguiente captura.</w:t>
+        <w:rPr/>
+        <w:drawing>
+          <wp:anchor behindDoc="0" distT="0" distB="0" distL="0" distR="0" simplePos="0" locked="0" layoutInCell="1" allowOverlap="1" relativeHeight="9">
+            <wp:simplePos x="0" y="0"/>
+            <wp:positionH relativeFrom="column">
+              <wp:align>center</wp:align>
+            </wp:positionH>
+            <wp:positionV relativeFrom="paragraph">
+              <wp:posOffset>635</wp:posOffset>
+            </wp:positionV>
+            <wp:extent cx="6120130" cy="3440430"/>
+            <wp:effectExtent l="0" t="0" r="0" b="0"/>
+            <wp:wrapSquare wrapText="largest"/>
+            <wp:docPr id="8" name="Imagen8" descr=""/>
+            <wp:cNvGraphicFramePr>
+              <a:graphicFrameLocks xmlns:a="http://schemas.openxmlformats.org/drawingml/2006/main" noChangeAspect="1"/>
+            </wp:cNvGraphicFramePr>
+            <a:graphic xmlns:a="http://schemas.openxmlformats.org/drawingml/2006/main">
+              <a:graphicData uri="http://schemas.openxmlformats.org/drawingml/2006/picture">
+                <pic:pic xmlns:pic="http://schemas.openxmlformats.org/drawingml/2006/picture">
+                  <pic:nvPicPr>
+                    <pic:cNvPr id="8" name="Imagen8" descr=""/>
+                    <pic:cNvPicPr>
+                      <a:picLocks noChangeAspect="1" noChangeArrowheads="1"/>
+                    </pic:cNvPicPr>
+                  </pic:nvPicPr>
+                  <pic:blipFill>
+                    <a:blip r:embed="rId10"/>
+                    <a:stretch>
+                      <a:fillRect/>
+                    </a:stretch>
+                  </pic:blipFill>
+                  <pic:spPr bwMode="auto">
+                    <a:xfrm>
+                      <a:off x="0" y="0"/>
+                      <a:ext cx="6120130" cy="3440430"/>
+                    </a:xfrm>
+                    <a:prstGeom prst="rect">
+                      <a:avLst/>
+                    </a:prstGeom>
+                  </pic:spPr>
+                </pic:pic>
+              </a:graphicData>
+            </a:graphic>
+          </wp:anchor>
+        </w:drawing>
       </w:r>
     </w:p>
     <w:p>
@@ -1345,7 +1335,7 @@
         </w:rPr>
         <w:t xml:space="preserve">7. Ingresa la URL de un sitio web y presiona enter. En este laboratorio, usaremos el sitio webe moviescope y la URL es: </w:t>
       </w:r>
-      <w:hyperlink r:id="rId10">
+      <w:hyperlink r:id="rId11">
         <w:r>
           <w:rPr>
             <w:rStyle w:val="EnlacedeInternet"/>
@@ -1409,58 +1399,7 @@
         </w:rPr>
       </w:pPr>
       <w:r>
-        <w:rPr>
-          <w:b w:val="false"/>
-          <w:bCs w:val="false"/>
-        </w:rPr>
-      </w:r>
-    </w:p>
-    <w:p>
-      <w:pPr>
-        <w:pStyle w:val="Normal"/>
-        <w:jc w:val="both"/>
-        <w:rPr/>
-      </w:pPr>
-      <w:r>
-        <w:rPr>
-          <w:b w:val="false"/>
-          <w:bCs w:val="false"/>
-        </w:rPr>
-        <w:t>9.</w:t>
-      </w:r>
-    </w:p>
-    <w:p>
-      <w:pPr>
-        <w:pStyle w:val="Normal"/>
-        <w:jc w:val="both"/>
-        <w:rPr>
-          <w:b w:val="false"/>
-          <w:b w:val="false"/>
-          <w:bCs w:val="false"/>
-        </w:rPr>
-      </w:pPr>
-      <w:r>
-        <w:rPr>
-          <w:b w:val="false"/>
-          <w:bCs w:val="false"/>
-        </w:rPr>
-      </w:r>
-    </w:p>
-    <w:p>
-      <w:pPr>
-        <w:pStyle w:val="Normal"/>
-        <w:jc w:val="both"/>
-        <w:rPr>
-          <w:b w:val="false"/>
-          <w:b w:val="false"/>
-          <w:bCs w:val="false"/>
-        </w:rPr>
-      </w:pPr>
-      <w:r>
-        <w:rPr>
-          <w:b w:val="false"/>
-          <w:bCs w:val="false"/>
-        </w:rPr>
+        <w:rPr/>
       </w:r>
     </w:p>
     <w:p>
@@ -1924,7 +1863,7 @@
         </w:rPr>
         <w:t xml:space="preserve">6. Escribe la URL </w:t>
       </w:r>
-      <w:hyperlink r:id="rId11">
+      <w:hyperlink r:id="rId12">
         <w:r>
           <w:rPr>
             <w:rStyle w:val="EnlacedeInternet"/>
@@ -2363,596 +2302,131 @@
         </w:rPr>
       </w:pPr>
       <w:r>
-        <w:rPr>
-          <w:b w:val="false"/>
-          <w:bCs w:val="false"/>
-        </w:rPr>
-        <w:t>Tareas del Laboratorio.</w:t>
-      </w:r>
-    </w:p>
-    <w:p>
-      <w:pPr>
-        <w:pStyle w:val="Normal"/>
-        <w:jc w:val="both"/>
-        <w:rPr>
-          <w:b w:val="false"/>
-          <w:b w:val="false"/>
-          <w:bCs w:val="false"/>
-        </w:rPr>
-      </w:pPr>
-      <w:r>
-        <w:rPr>
-          <w:b w:val="false"/>
-          <w:bCs w:val="false"/>
-        </w:rPr>
-      </w:r>
-    </w:p>
-    <w:p>
-      <w:pPr>
-        <w:pStyle w:val="Normal"/>
-        <w:jc w:val="both"/>
-        <w:rPr>
-          <w:b w:val="false"/>
-          <w:b w:val="false"/>
-          <w:bCs w:val="false"/>
-        </w:rPr>
-      </w:pPr>
-      <w:r>
-        <w:rPr>
-          <w:b w:val="false"/>
-          <w:bCs w:val="false"/>
-        </w:rPr>
-        <w:t>1. Ejecuta el programa httrack</w:t>
-      </w:r>
-    </w:p>
-    <w:p>
-      <w:pPr>
-        <w:pStyle w:val="Normal"/>
-        <w:jc w:val="both"/>
-        <w:rPr>
-          <w:b w:val="false"/>
-          <w:b w:val="false"/>
-          <w:bCs w:val="false"/>
-        </w:rPr>
-      </w:pPr>
-      <w:r>
-        <w:rPr>
-          <w:b w:val="false"/>
-          <w:bCs w:val="false"/>
-        </w:rPr>
-      </w:r>
-    </w:p>
-    <w:p>
-      <w:pPr>
-        <w:pStyle w:val="Normal"/>
-        <w:jc w:val="both"/>
-        <w:rPr>
-          <w:b w:val="false"/>
-          <w:b w:val="false"/>
-          <w:bCs w:val="false"/>
-        </w:rPr>
-      </w:pPr>
-      <w:r>
-        <w:rPr>
-          <w:b w:val="false"/>
-          <w:bCs w:val="false"/>
-        </w:rPr>
-        <w:t>2. Sigue la ventana de instalación, da click en Run.</w:t>
-      </w:r>
-    </w:p>
-    <w:p>
-      <w:pPr>
-        <w:pStyle w:val="Normal"/>
-        <w:jc w:val="both"/>
-        <w:rPr>
-          <w:b w:val="false"/>
-          <w:b w:val="false"/>
-          <w:bCs w:val="false"/>
-        </w:rPr>
-      </w:pPr>
-      <w:r>
-        <w:rPr>
-          <w:b w:val="false"/>
-          <w:bCs w:val="false"/>
-        </w:rPr>
-      </w:r>
-    </w:p>
-    <w:p>
-      <w:pPr>
-        <w:pStyle w:val="Normal"/>
-        <w:jc w:val="both"/>
-        <w:rPr>
-          <w:b w:val="false"/>
-          <w:b w:val="false"/>
-          <w:bCs w:val="false"/>
-        </w:rPr>
-      </w:pPr>
-      <w:r>
-        <w:rPr>
-          <w:b w:val="false"/>
-          <w:bCs w:val="false"/>
-        </w:rPr>
-        <w:t>3. En el último paso de la instalación da click en finish.</w:t>
-      </w:r>
-    </w:p>
-    <w:p>
-      <w:pPr>
-        <w:pStyle w:val="Normal"/>
-        <w:jc w:val="both"/>
-        <w:rPr>
-          <w:b w:val="false"/>
-          <w:b w:val="false"/>
-          <w:bCs w:val="false"/>
-        </w:rPr>
-      </w:pPr>
-      <w:r>
-        <w:rPr>
-          <w:b w:val="false"/>
-          <w:bCs w:val="false"/>
-        </w:rPr>
-      </w:r>
-    </w:p>
-    <w:p>
-      <w:pPr>
-        <w:pStyle w:val="Normal"/>
-        <w:jc w:val="both"/>
-        <w:rPr>
-          <w:b w:val="false"/>
-          <w:b w:val="false"/>
-          <w:bCs w:val="false"/>
-        </w:rPr>
-      </w:pPr>
-      <w:r>
-        <w:rPr>
-          <w:b w:val="false"/>
-          <w:bCs w:val="false"/>
-        </w:rPr>
-        <w:t>4. Aparecerá la ventana del programa HTTrack, da click en OK y luego en Next para crear un nuevo proyecto.</w:t>
-      </w:r>
-    </w:p>
-    <w:p>
-      <w:pPr>
-        <w:pStyle w:val="Normal"/>
-        <w:jc w:val="both"/>
-        <w:rPr>
-          <w:b w:val="false"/>
-          <w:b w:val="false"/>
-          <w:bCs w:val="false"/>
-        </w:rPr>
-      </w:pPr>
-      <w:r>
-        <w:rPr>
-          <w:b w:val="false"/>
-          <w:bCs w:val="false"/>
-        </w:rPr>
-      </w:r>
-    </w:p>
-    <w:p>
-      <w:pPr>
-        <w:pStyle w:val="Normal"/>
-        <w:jc w:val="both"/>
-        <w:rPr>
-          <w:b w:val="false"/>
-          <w:b w:val="false"/>
-          <w:bCs w:val="false"/>
-        </w:rPr>
-      </w:pPr>
-      <w:r>
-        <w:rPr>
-          <w:b w:val="false"/>
-          <w:bCs w:val="false"/>
-        </w:rPr>
-        <w:t>5. Ingresa el nombre del proyecto en el campo Project Name, selecciona la ruta donde serán guardados los archivos, da click en Next.</w:t>
-      </w:r>
-    </w:p>
-    <w:p>
-      <w:pPr>
-        <w:pStyle w:val="Normal"/>
-        <w:jc w:val="both"/>
-        <w:rPr>
-          <w:b w:val="false"/>
-          <w:b w:val="false"/>
-          <w:bCs w:val="false"/>
-        </w:rPr>
-      </w:pPr>
-      <w:r>
-        <w:rPr>
-          <w:b w:val="false"/>
-          <w:bCs w:val="false"/>
-        </w:rPr>
-      </w:r>
-    </w:p>
-    <w:p>
-      <w:pPr>
-        <w:pStyle w:val="Normal"/>
-        <w:jc w:val="both"/>
-        <w:rPr/>
-      </w:pPr>
-      <w:r>
-        <w:rPr>
-          <w:b w:val="false"/>
-          <w:bCs w:val="false"/>
-        </w:rPr>
-        <w:t xml:space="preserve">6. Ingresa </w:t>
-      </w:r>
-      <w:hyperlink r:id="rId12">
-        <w:r>
-          <w:rPr>
-            <w:rStyle w:val="EnlacedeInternet"/>
-            <w:b w:val="false"/>
-            <w:bCs w:val="false"/>
-          </w:rPr>
-          <w:t>www.certifiedhacker.com</w:t>
-        </w:r>
-      </w:hyperlink>
-      <w:r>
-        <w:rPr>
-          <w:b w:val="false"/>
-          <w:bCs w:val="false"/>
-        </w:rPr>
-        <w:t xml:space="preserve"> en el campo de Web Address y da click en set options.</w:t>
-      </w:r>
-    </w:p>
-    <w:p>
-      <w:pPr>
-        <w:pStyle w:val="Normal"/>
-        <w:jc w:val="both"/>
-        <w:rPr>
-          <w:b w:val="false"/>
-          <w:b w:val="false"/>
-          <w:bCs w:val="false"/>
-        </w:rPr>
-      </w:pPr>
-      <w:r>
-        <w:rPr>
-          <w:b w:val="false"/>
-          <w:bCs w:val="false"/>
-        </w:rPr>
-      </w:r>
-    </w:p>
-    <w:p>
-      <w:pPr>
-        <w:pStyle w:val="Normal"/>
-        <w:jc w:val="both"/>
-        <w:rPr>
-          <w:b w:val="false"/>
-          <w:b w:val="false"/>
-          <w:bCs w:val="false"/>
-        </w:rPr>
-      </w:pPr>
-      <w:r>
-        <w:rPr>
-          <w:b w:val="false"/>
-          <w:bCs w:val="false"/>
-        </w:rPr>
-        <w:t>7. Click en el botón set options para abrir la ventana WinHTTrack.</w:t>
-      </w:r>
-    </w:p>
-    <w:p>
-      <w:pPr>
-        <w:pStyle w:val="Normal"/>
-        <w:jc w:val="both"/>
-        <w:rPr>
-          <w:b w:val="false"/>
-          <w:b w:val="false"/>
-          <w:bCs w:val="false"/>
-        </w:rPr>
-      </w:pPr>
-      <w:r>
-        <w:rPr>
-          <w:b w:val="false"/>
-          <w:bCs w:val="false"/>
-        </w:rPr>
-      </w:r>
-    </w:p>
-    <w:p>
-      <w:pPr>
-        <w:pStyle w:val="Normal"/>
-        <w:jc w:val="both"/>
-        <w:rPr>
-          <w:b w:val="false"/>
-          <w:b w:val="false"/>
-          <w:bCs w:val="false"/>
-        </w:rPr>
-      </w:pPr>
-      <w:r>
-        <w:rPr>
-          <w:b w:val="false"/>
-          <w:bCs w:val="false"/>
-        </w:rPr>
-        <w:t>8. Click en Scan Rules y selecciona los checkboxes para los tipos de archivos y da click en OK.</w:t>
-      </w:r>
-    </w:p>
-    <w:p>
-      <w:pPr>
-        <w:pStyle w:val="Normal"/>
-        <w:jc w:val="both"/>
-        <w:rPr>
-          <w:b w:val="false"/>
-          <w:b w:val="false"/>
-          <w:bCs w:val="false"/>
-        </w:rPr>
-      </w:pPr>
-      <w:r>
-        <w:rPr>
-          <w:b w:val="false"/>
-          <w:bCs w:val="false"/>
-        </w:rPr>
-      </w:r>
-    </w:p>
-    <w:p>
-      <w:pPr>
-        <w:pStyle w:val="Normal"/>
-        <w:jc w:val="both"/>
-        <w:rPr>
-          <w:b w:val="false"/>
-          <w:b w:val="false"/>
-          <w:bCs w:val="false"/>
-        </w:rPr>
-      </w:pPr>
-      <w:r>
-        <w:rPr>
-          <w:b w:val="false"/>
-          <w:bCs w:val="false"/>
-        </w:rPr>
-        <w:t>9. Da click en next.</w:t>
-      </w:r>
-    </w:p>
-    <w:p>
-      <w:pPr>
-        <w:pStyle w:val="Normal"/>
-        <w:jc w:val="both"/>
-        <w:rPr>
-          <w:b w:val="false"/>
-          <w:b w:val="false"/>
-          <w:bCs w:val="false"/>
-        </w:rPr>
-      </w:pPr>
-      <w:r>
-        <w:rPr>
-          <w:b w:val="false"/>
-          <w:bCs w:val="false"/>
-        </w:rPr>
-      </w:r>
-    </w:p>
-    <w:p>
-      <w:pPr>
-        <w:pStyle w:val="Normal"/>
-        <w:jc w:val="both"/>
-        <w:rPr>
-          <w:b w:val="false"/>
-          <w:b w:val="false"/>
-          <w:bCs w:val="false"/>
-        </w:rPr>
-      </w:pPr>
-      <w:r>
-        <w:rPr>
-          <w:b w:val="false"/>
-          <w:bCs w:val="false"/>
-        </w:rPr>
-        <w:t>10. Por defecto, el radio button estará seleccionado en “Please adjust connection parameters if necessary, then press FINISH to launch the mirroring operations” y checa Disconnect when finished.</w:t>
-      </w:r>
-    </w:p>
-    <w:p>
-      <w:pPr>
-        <w:pStyle w:val="Normal"/>
-        <w:jc w:val="both"/>
-        <w:rPr>
-          <w:b w:val="false"/>
-          <w:b w:val="false"/>
-          <w:bCs w:val="false"/>
-        </w:rPr>
-      </w:pPr>
-      <w:r>
-        <w:rPr>
-          <w:b w:val="false"/>
-          <w:bCs w:val="false"/>
-        </w:rPr>
-      </w:r>
-    </w:p>
-    <w:p>
-      <w:pPr>
-        <w:pStyle w:val="Normal"/>
-        <w:jc w:val="both"/>
-        <w:rPr>
-          <w:b w:val="false"/>
-          <w:b w:val="false"/>
-          <w:bCs w:val="false"/>
-        </w:rPr>
-      </w:pPr>
-      <w:r>
-        <w:rPr>
-          <w:b w:val="false"/>
-          <w:bCs w:val="false"/>
-        </w:rPr>
-        <w:t>11. Da click en finish para empezar el clonado del sitio web.</w:t>
-      </w:r>
-    </w:p>
-    <w:p>
-      <w:pPr>
-        <w:pStyle w:val="Normal"/>
-        <w:jc w:val="both"/>
-        <w:rPr>
-          <w:b w:val="false"/>
-          <w:b w:val="false"/>
-          <w:bCs w:val="false"/>
-        </w:rPr>
-      </w:pPr>
-      <w:r>
-        <w:rPr>
-          <w:b w:val="false"/>
-          <w:bCs w:val="false"/>
-        </w:rPr>
-      </w:r>
-    </w:p>
-    <w:p>
-      <w:pPr>
-        <w:pStyle w:val="Normal"/>
-        <w:jc w:val="both"/>
-        <w:rPr>
-          <w:b w:val="false"/>
-          <w:b w:val="false"/>
-          <w:bCs w:val="false"/>
-        </w:rPr>
-      </w:pPr>
-      <w:r>
-        <w:rPr>
-          <w:b w:val="false"/>
-          <w:bCs w:val="false"/>
-        </w:rPr>
-        <w:t>12. Puedes ver el proceso del clonado.</w:t>
-      </w:r>
-    </w:p>
-    <w:p>
-      <w:pPr>
-        <w:pStyle w:val="Normal"/>
-        <w:jc w:val="both"/>
-        <w:rPr>
-          <w:b w:val="false"/>
-          <w:b w:val="false"/>
-          <w:bCs w:val="false"/>
-        </w:rPr>
-      </w:pPr>
-      <w:r>
-        <w:rPr>
-          <w:b w:val="false"/>
-          <w:bCs w:val="false"/>
-        </w:rPr>
-      </w:r>
-    </w:p>
-    <w:p>
-      <w:pPr>
-        <w:pStyle w:val="Normal"/>
-        <w:jc w:val="both"/>
-        <w:rPr>
-          <w:b w:val="false"/>
-          <w:b w:val="false"/>
-          <w:bCs w:val="false"/>
-        </w:rPr>
-      </w:pPr>
-      <w:r>
-        <w:rPr>
-          <w:b w:val="false"/>
-          <w:bCs w:val="false"/>
-        </w:rPr>
-        <w:t>13. El programa te dirá que la operación se ha completado, da click en Browse Mirrored Website.</w:t>
-      </w:r>
-    </w:p>
-    <w:p>
-      <w:pPr>
-        <w:pStyle w:val="Normal"/>
-        <w:jc w:val="both"/>
-        <w:rPr>
-          <w:b w:val="false"/>
-          <w:b w:val="false"/>
-          <w:bCs w:val="false"/>
-        </w:rPr>
-      </w:pPr>
-      <w:r>
-        <w:rPr>
-          <w:b w:val="false"/>
-          <w:bCs w:val="false"/>
-        </w:rPr>
-      </w:r>
-    </w:p>
-    <w:p>
-      <w:pPr>
-        <w:pStyle w:val="Normal"/>
-        <w:jc w:val="both"/>
-        <w:rPr/>
-      </w:pPr>
-      <w:r>
-        <w:rPr>
-          <w:b w:val="false"/>
-          <w:bCs w:val="false"/>
-        </w:rPr>
-        <w:t xml:space="preserve">14. El sitio clonado para </w:t>
-      </w:r>
-      <w:hyperlink r:id="rId13">
-        <w:r>
-          <w:rPr>
-            <w:rStyle w:val="EnlacedeInternet"/>
-            <w:b w:val="false"/>
-            <w:bCs w:val="false"/>
-          </w:rPr>
-          <w:t>www.certifiedhacket.com</w:t>
-        </w:r>
-      </w:hyperlink>
-      <w:r>
-        <w:rPr>
-          <w:b w:val="false"/>
-          <w:bCs w:val="false"/>
-        </w:rPr>
-        <w:t xml:space="preserve"> será lanzado, la URL que se muestra nos dice ue el sitio web está almacenado en la máquina local.</w:t>
-      </w:r>
-    </w:p>
-    <w:p>
-      <w:pPr>
-        <w:pStyle w:val="Normal"/>
-        <w:jc w:val="both"/>
-        <w:rPr>
-          <w:b w:val="false"/>
-          <w:b w:val="false"/>
-          <w:bCs w:val="false"/>
-        </w:rPr>
-      </w:pPr>
-      <w:r>
-        <w:rPr>
-          <w:b w:val="false"/>
-          <w:bCs w:val="false"/>
-        </w:rPr>
-      </w:r>
-    </w:p>
-    <w:p>
-      <w:pPr>
-        <w:pStyle w:val="Normal"/>
-        <w:jc w:val="both"/>
-        <w:rPr>
-          <w:b w:val="false"/>
-          <w:b w:val="false"/>
-          <w:bCs w:val="false"/>
-        </w:rPr>
-      </w:pPr>
-      <w:r>
-        <w:rPr>
-          <w:b w:val="false"/>
-          <w:bCs w:val="false"/>
-        </w:rPr>
-        <w:t>15. Algunos sitios web son grandes, por lo tanto tomará mucho tiempo hacer el clonado.</w:t>
-      </w:r>
-    </w:p>
-    <w:p>
-      <w:pPr>
-        <w:pStyle w:val="Normal"/>
-        <w:jc w:val="both"/>
-        <w:rPr>
-          <w:b w:val="false"/>
-          <w:b w:val="false"/>
-          <w:bCs w:val="false"/>
-        </w:rPr>
-      </w:pPr>
-      <w:r>
-        <w:rPr>
-          <w:b w:val="false"/>
-          <w:bCs w:val="false"/>
-        </w:rPr>
-      </w:r>
-    </w:p>
-    <w:p>
-      <w:pPr>
-        <w:pStyle w:val="Normal"/>
-        <w:jc w:val="both"/>
-        <w:rPr>
-          <w:b w:val="false"/>
-          <w:b w:val="false"/>
-          <w:bCs w:val="false"/>
-        </w:rPr>
-      </w:pPr>
-      <w:r>
-        <w:rPr>
-          <w:b w:val="false"/>
-          <w:bCs w:val="false"/>
-        </w:rPr>
+        <w:rPr/>
+        <w:drawing>
+          <wp:anchor behindDoc="0" distT="0" distB="0" distL="0" distR="0" simplePos="0" locked="0" layoutInCell="1" allowOverlap="1" relativeHeight="10">
+            <wp:simplePos x="0" y="0"/>
+            <wp:positionH relativeFrom="column">
+              <wp:align>center</wp:align>
+            </wp:positionH>
+            <wp:positionV relativeFrom="paragraph">
+              <wp:posOffset>635</wp:posOffset>
+            </wp:positionV>
+            <wp:extent cx="6120130" cy="5337810"/>
+            <wp:effectExtent l="0" t="0" r="0" b="0"/>
+            <wp:wrapSquare wrapText="largest"/>
+            <wp:docPr id="9" name="Imagen9" descr=""/>
+            <wp:cNvGraphicFramePr>
+              <a:graphicFrameLocks xmlns:a="http://schemas.openxmlformats.org/drawingml/2006/main" noChangeAspect="1"/>
+            </wp:cNvGraphicFramePr>
+            <a:graphic xmlns:a="http://schemas.openxmlformats.org/drawingml/2006/main">
+              <a:graphicData uri="http://schemas.openxmlformats.org/drawingml/2006/picture">
+                <pic:pic xmlns:pic="http://schemas.openxmlformats.org/drawingml/2006/picture">
+                  <pic:nvPicPr>
+                    <pic:cNvPr id="9" name="Imagen9" descr=""/>
+                    <pic:cNvPicPr>
+                      <a:picLocks noChangeAspect="1" noChangeArrowheads="1"/>
+                    </pic:cNvPicPr>
+                  </pic:nvPicPr>
+                  <pic:blipFill>
+                    <a:blip r:embed="rId13"/>
+                    <a:stretch>
+                      <a:fillRect/>
+                    </a:stretch>
+                  </pic:blipFill>
+                  <pic:spPr bwMode="auto">
+                    <a:xfrm>
+                      <a:off x="0" y="0"/>
+                      <a:ext cx="6120130" cy="5337810"/>
+                    </a:xfrm>
+                    <a:prstGeom prst="rect">
+                      <a:avLst/>
+                    </a:prstGeom>
+                  </pic:spPr>
+                </pic:pic>
+              </a:graphicData>
+            </a:graphic>
+          </wp:anchor>
+        </w:drawing>
+      </w:r>
+    </w:p>
+    <w:p>
+      <w:pPr>
+        <w:pStyle w:val="Normal"/>
+        <w:jc w:val="both"/>
+        <w:rPr>
+          <w:b w:val="false"/>
+          <w:b w:val="false"/>
+          <w:bCs w:val="false"/>
+        </w:rPr>
+      </w:pPr>
+      <w:r>
+        <w:rPr>
+          <w:b w:val="false"/>
+          <w:bCs w:val="false"/>
+        </w:rPr>
+      </w:r>
+    </w:p>
+    <w:p>
+      <w:pPr>
+        <w:pStyle w:val="Normal"/>
+        <w:jc w:val="both"/>
+        <w:rPr>
+          <w:b w:val="false"/>
+          <w:b w:val="false"/>
+          <w:bCs w:val="false"/>
+        </w:rPr>
+      </w:pPr>
+      <w:r>
+        <w:rPr>
+          <w:b w:val="false"/>
+          <w:bCs w:val="false"/>
+        </w:rPr>
+        <w:drawing>
+          <wp:anchor behindDoc="0" distT="0" distB="0" distL="0" distR="0" simplePos="0" locked="0" layoutInCell="1" allowOverlap="1" relativeHeight="11">
+            <wp:simplePos x="0" y="0"/>
+            <wp:positionH relativeFrom="column">
+              <wp:align>center</wp:align>
+            </wp:positionH>
+            <wp:positionV relativeFrom="paragraph">
+              <wp:posOffset>635</wp:posOffset>
+            </wp:positionV>
+            <wp:extent cx="6120130" cy="3440430"/>
+            <wp:effectExtent l="0" t="0" r="0" b="0"/>
+            <wp:wrapSquare wrapText="largest"/>
+            <wp:docPr id="10" name="Imagen10" descr=""/>
+            <wp:cNvGraphicFramePr>
+              <a:graphicFrameLocks xmlns:a="http://schemas.openxmlformats.org/drawingml/2006/main" noChangeAspect="1"/>
+            </wp:cNvGraphicFramePr>
+            <a:graphic xmlns:a="http://schemas.openxmlformats.org/drawingml/2006/main">
+              <a:graphicData uri="http://schemas.openxmlformats.org/drawingml/2006/picture">
+                <pic:pic xmlns:pic="http://schemas.openxmlformats.org/drawingml/2006/picture">
+                  <pic:nvPicPr>
+                    <pic:cNvPr id="10" name="Imagen10" descr=""/>
+                    <pic:cNvPicPr>
+                      <a:picLocks noChangeAspect="1" noChangeArrowheads="1"/>
+                    </pic:cNvPicPr>
+                  </pic:nvPicPr>
+                  <pic:blipFill>
+                    <a:blip r:embed="rId14"/>
+                    <a:stretch>
+                      <a:fillRect/>
+                    </a:stretch>
+                  </pic:blipFill>
+                  <pic:spPr bwMode="auto">
+                    <a:xfrm>
+                      <a:off x="0" y="0"/>
+                      <a:ext cx="6120130" cy="3440430"/>
+                    </a:xfrm>
+                    <a:prstGeom prst="rect">
+                      <a:avLst/>
+                    </a:prstGeom>
+                  </pic:spPr>
+                </pic:pic>
+              </a:graphicData>
+            </a:graphic>
+          </wp:anchor>
+        </w:drawing>
       </w:r>
     </w:p>
     <w:p>
@@ -3472,6 +2946,86 @@
       <w:bCs w:val="false"/>
     </w:rPr>
   </w:style>
+  <w:style w:type="character" w:styleId="ListLabel18">
+    <w:name w:val="ListLabel 18"/>
+    <w:qFormat/>
+    <w:rPr>
+      <w:rFonts w:cs="OpenSymbol"/>
+      <w:b w:val="false"/>
+    </w:rPr>
+  </w:style>
+  <w:style w:type="character" w:styleId="ListLabel19">
+    <w:name w:val="ListLabel 19"/>
+    <w:qFormat/>
+    <w:rPr>
+      <w:rFonts w:cs="OpenSymbol"/>
+    </w:rPr>
+  </w:style>
+  <w:style w:type="character" w:styleId="ListLabel20">
+    <w:name w:val="ListLabel 20"/>
+    <w:qFormat/>
+    <w:rPr>
+      <w:rFonts w:cs="OpenSymbol"/>
+    </w:rPr>
+  </w:style>
+  <w:style w:type="character" w:styleId="ListLabel21">
+    <w:name w:val="ListLabel 21"/>
+    <w:qFormat/>
+    <w:rPr>
+      <w:rFonts w:cs="OpenSymbol"/>
+    </w:rPr>
+  </w:style>
+  <w:style w:type="character" w:styleId="ListLabel22">
+    <w:name w:val="ListLabel 22"/>
+    <w:qFormat/>
+    <w:rPr>
+      <w:rFonts w:cs="OpenSymbol"/>
+    </w:rPr>
+  </w:style>
+  <w:style w:type="character" w:styleId="ListLabel23">
+    <w:name w:val="ListLabel 23"/>
+    <w:qFormat/>
+    <w:rPr>
+      <w:rFonts w:cs="OpenSymbol"/>
+    </w:rPr>
+  </w:style>
+  <w:style w:type="character" w:styleId="ListLabel24">
+    <w:name w:val="ListLabel 24"/>
+    <w:qFormat/>
+    <w:rPr>
+      <w:rFonts w:cs="OpenSymbol"/>
+    </w:rPr>
+  </w:style>
+  <w:style w:type="character" w:styleId="ListLabel25">
+    <w:name w:val="ListLabel 25"/>
+    <w:qFormat/>
+    <w:rPr>
+      <w:rFonts w:cs="OpenSymbol"/>
+    </w:rPr>
+  </w:style>
+  <w:style w:type="character" w:styleId="ListLabel26">
+    <w:name w:val="ListLabel 26"/>
+    <w:qFormat/>
+    <w:rPr>
+      <w:rFonts w:cs="OpenSymbol"/>
+    </w:rPr>
+  </w:style>
+  <w:style w:type="character" w:styleId="ListLabel27">
+    <w:name w:val="ListLabel 27"/>
+    <w:qFormat/>
+    <w:rPr>
+      <w:b/>
+      <w:bCs/>
+    </w:rPr>
+  </w:style>
+  <w:style w:type="character" w:styleId="ListLabel28">
+    <w:name w:val="ListLabel 28"/>
+    <w:qFormat/>
+    <w:rPr>
+      <w:b w:val="false"/>
+      <w:bCs w:val="false"/>
+    </w:rPr>
+  </w:style>
   <w:style w:type="paragraph" w:styleId="Ttulo">
     <w:name w:val="Título"/>
     <w:basedOn w:val="Normal"/>

</xml_diff>